<commit_message>
Artefato 17 parcialmente desenvolvido
</commit_message>
<xml_diff>
--- a/04. Glossário.docx
+++ b/04. Glossário.docx
@@ -243,6 +243,17 @@
               <w:t>Dispositivo que organiza o tráfico de informações numa rede.</w:t>
             </w:r>
           </w:p>
+          <w:p>
+            <w:pPr>
+              <w:jc w:val="both"/>
+              <w:cnfStyle w:val="000000100000" w:firstRow="0" w:lastRow="0" w:firstColumn="0" w:lastColumn="0" w:oddVBand="0" w:evenVBand="0" w:oddHBand="1" w:evenHBand="0" w:firstRowFirstColumn="0" w:firstRowLastColumn="0" w:lastRowFirstColumn="0" w:lastRowLastColumn="0"/>
+              <w:rPr>
+                <w:rFonts w:ascii="Times New Roman" w:hAnsi="Times New Roman" w:cs="Times New Roman"/>
+                <w:sz w:val="28"/>
+                <w:szCs w:val="28"/>
+              </w:rPr>
+            </w:pPr>
+          </w:p>
         </w:tc>
       </w:tr>
       <w:tr>
@@ -260,6 +271,14 @@
                 <w:szCs w:val="28"/>
               </w:rPr>
             </w:pPr>
+            <w:r>
+              <w:rPr>
+                <w:rFonts w:ascii="Times New Roman" w:hAnsi="Times New Roman" w:cs="Times New Roman"/>
+                <w:sz w:val="28"/>
+                <w:szCs w:val="28"/>
+              </w:rPr>
+              <w:t>CTC</w:t>
+            </w:r>
           </w:p>
         </w:tc>
         <w:tc>
@@ -276,6 +295,14 @@
                 <w:szCs w:val="28"/>
               </w:rPr>
             </w:pPr>
+            <w:r>
+              <w:rPr>
+                <w:rFonts w:ascii="Times New Roman" w:hAnsi="Times New Roman" w:cs="Times New Roman"/>
+                <w:sz w:val="28"/>
+                <w:szCs w:val="28"/>
+              </w:rPr>
+              <w:t>Centro de Treinamento de Clientes da WEG. Focado em fornecer cursos para treinar seus clientes a usarem seus produtos.</w:t>
+            </w:r>
           </w:p>
         </w:tc>
       </w:tr>

</xml_diff>